<commit_message>
more forms are added
</commit_message>
<xml_diff>
--- a/Forms/Annex1.docx
+++ b/Forms/Annex1.docx
@@ -2797,7 +2797,49 @@
                 <w:szCs w:val="18"/>
                 <w:lang w:val="en-US"/>
               </w:rPr>
-              <w:t>Eerste-Principes Studies van Nieuwe Tweedimensionale Materialen en Hun Fysische Eigenschappen</w:t>
+              <w:t>First-principles</w:t>
+            </w:r>
+            <w:r>
+              <w:rPr>
+                <w:rFonts w:ascii="Calibri" w:hAnsi="Calibri"/>
+                <w:noProof/>
+                <w:sz w:val="18"/>
+                <w:szCs w:val="18"/>
+                <w:lang w:val="en-US"/>
+              </w:rPr>
+              <w:t xml:space="preserve"> Studies van Nieuwe Tweedimensionale Materialen en </w:t>
+            </w:r>
+            <w:r>
+              <w:rPr>
+                <w:rFonts w:ascii="Calibri" w:hAnsi="Calibri"/>
+                <w:noProof/>
+                <w:sz w:val="18"/>
+                <w:szCs w:val="18"/>
+                <w:lang w:val="en-US"/>
+              </w:rPr>
+              <w:t>h</w:t>
+            </w:r>
+            <w:r>
+              <w:rPr>
+                <w:rFonts w:ascii="Calibri" w:hAnsi="Calibri"/>
+                <w:noProof/>
+                <w:sz w:val="18"/>
+                <w:szCs w:val="18"/>
+                <w:lang w:val="en-US"/>
+              </w:rPr>
+              <w:t>un Fysische Eig</w:t>
+            </w:r>
+            <w:bookmarkStart w:id="5" w:name="_GoBack"/>
+            <w:bookmarkEnd w:id="5"/>
+            <w:r>
+              <w:rPr>
+                <w:rFonts w:ascii="Calibri" w:hAnsi="Calibri"/>
+                <w:noProof/>
+                <w:sz w:val="18"/>
+                <w:szCs w:val="18"/>
+                <w:lang w:val="en-US"/>
+              </w:rPr>
+              <w:t>enschappen</w:t>
             </w:r>
             <w:r>
               <w:rPr>
@@ -2873,7 +2915,7 @@
                 </w:ffData>
               </w:fldChar>
             </w:r>
-            <w:bookmarkStart w:id="5" w:name="Text21"/>
+            <w:bookmarkStart w:id="6" w:name="Text21"/>
             <w:r>
               <w:rPr>
                 <w:rFonts w:ascii="Calibri" w:hAnsi="Calibri"/>
@@ -3003,7 +3045,7 @@
               </w:rPr>
               <w:fldChar w:fldCharType="end"/>
             </w:r>
-            <w:bookmarkEnd w:id="5"/>
+            <w:bookmarkEnd w:id="6"/>
           </w:p>
         </w:tc>
       </w:tr>
@@ -3157,7 +3199,7 @@
                 </w:ffData>
               </w:fldChar>
             </w:r>
-            <w:bookmarkStart w:id="6" w:name="Text19"/>
+            <w:bookmarkStart w:id="7" w:name="Text19"/>
             <w:r>
               <w:rPr>
                 <w:rFonts w:ascii="Calibri" w:hAnsi="Calibri"/>
@@ -3194,30 +3236,19 @@
                 <w:szCs w:val="18"/>
                 <w:lang w:val="en-US"/>
               </w:rPr>
-              <w:t>27/</w:t>
-            </w:r>
-            <w:bookmarkStart w:id="7" w:name="_GoBack"/>
+              <w:t>27/11/2017</w:t>
+            </w:r>
+            <w:r>
+              <w:rPr>
+                <w:rFonts w:ascii="Calibri" w:hAnsi="Calibri"/>
+                <w:bCs/>
+                <w:sz w:val="18"/>
+                <w:szCs w:val="18"/>
+                <w:lang w:val="en-US"/>
+              </w:rPr>
+              <w:fldChar w:fldCharType="end"/>
+            </w:r>
             <w:bookmarkEnd w:id="7"/>
-            <w:r>
-              <w:rPr>
-                <w:bCs/>
-                <w:sz w:val="18"/>
-                <w:szCs w:val="18"/>
-                <w:lang w:val="en-US"/>
-              </w:rPr>
-              <w:t>11/2017</w:t>
-            </w:r>
-            <w:r>
-              <w:rPr>
-                <w:rFonts w:ascii="Calibri" w:hAnsi="Calibri"/>
-                <w:bCs/>
-                <w:sz w:val="18"/>
-                <w:szCs w:val="18"/>
-                <w:lang w:val="en-US"/>
-              </w:rPr>
-              <w:fldChar w:fldCharType="end"/>
-            </w:r>
-            <w:bookmarkEnd w:id="6"/>
           </w:p>
           <w:p>
             <w:pPr>
@@ -6521,6 +6552,7 @@
     <w:rsidRoot w:val="00B80850"/>
     <w:rsid w:val="000E0BFC"/>
     <w:rsid w:val="003579C4"/>
+    <w:rsid w:val="00587736"/>
     <w:rsid w:val="005D2C29"/>
     <w:rsid w:val="00A550DF"/>
     <w:rsid w:val="00B80850"/>

</xml_diff>